<commit_message>
auto git push hhh VisualStudio_Projects: 2020-06-29 18:16:55
</commit_message>
<xml_diff>
--- a/LoRa双色温控制器小标签地址.docx
+++ b/LoRa双色温控制器小标签地址.docx
@@ -8,19 +8,35 @@
     <w:p>
       <w:pPr>
         <w:rPr>
+          <w:rFonts w:hint="eastAsia"/>
+          <w:lang w:val="en-US" w:eastAsia="zh-CN"/>
+        </w:rPr>
+      </w:pPr>
+    </w:p>
+    <w:p>
+      <w:pPr>
+        <w:rPr>
+          <w:rFonts w:hint="eastAsia"/>
+          <w:lang w:val="en-US" w:eastAsia="zh-CN"/>
+        </w:rPr>
+      </w:pPr>
+    </w:p>
+    <w:p>
+      <w:pPr>
+        <w:rPr>
           <w:rFonts w:hint="default" w:eastAsiaTheme="minorEastAsia"/>
           <w:lang w:val="en-US" w:eastAsia="zh-CN"/>
         </w:rPr>
       </w:pPr>
-      <w:bookmarkStart w:id="0" w:name="_GoBack"/>
-      <w:bookmarkEnd w:id="0"/>
       <w:r>
         <w:rPr>
           <w:rFonts w:hint="eastAsia"/>
           <w:lang w:val="en-US" w:eastAsia="zh-CN"/>
         </w:rPr>
-        <w:t>0x800028标签已打印但没贴</w:t>
+        <w:t>标签打印到： 0x800028   但没贴</w:t>
       </w:r>
+      <w:bookmarkStart w:id="0" w:name="_GoBack"/>
+      <w:bookmarkEnd w:id="0"/>
     </w:p>
     <w:sectPr>
       <w:pgSz w:w="11906" w:h="16838"/>

</xml_diff>